<commit_message>
Updated resume, npm packages
</commit_message>
<xml_diff>
--- a/public/files/ChrisBarry_Resume.docx
+++ b/public/files/ChrisBarry_Resume.docx
@@ -41,8 +41,39 @@
           <w:sz w:val="20"/>
           <w:szCs w:val="20"/>
         </w:rPr>
-        <w:t>180 Prospect Pl., Brooklyn, NY, 11238 | me@chriswbarry.com | 908-655-5621 | github.com/ChrisW-B</w:t>
-      </w:r>
+        <w:t xml:space="preserve">180 Prospect Pl., Brooklyn, NY, 11238 | me@chriswbarry.com | 908-655-5621 | </w:t>
+      </w:r>
+      <w:hyperlink r:id="rId5" w:history="1">
+        <w:r>
+          <w:rPr>
+            <w:rStyle w:val="Hyperlink"/>
+            <w:rFonts w:ascii="Arial" w:hAnsi="Arial" w:cs="Arial"/>
+            <w:sz w:val="20"/>
+            <w:szCs w:val="20"/>
+          </w:rPr>
+          <w:t>github.com/</w:t>
+        </w:r>
+        <w:proofErr w:type="spellStart"/>
+        <w:r>
+          <w:rPr>
+            <w:rStyle w:val="Hyperlink"/>
+            <w:rFonts w:ascii="Arial" w:hAnsi="Arial" w:cs="Arial"/>
+            <w:sz w:val="20"/>
+            <w:szCs w:val="20"/>
+          </w:rPr>
+          <w:t>ChrisW</w:t>
+        </w:r>
+        <w:proofErr w:type="spellEnd"/>
+        <w:r>
+          <w:rPr>
+            <w:rStyle w:val="Hyperlink"/>
+            <w:rFonts w:ascii="Arial" w:hAnsi="Arial" w:cs="Arial"/>
+            <w:sz w:val="20"/>
+            <w:szCs w:val="20"/>
+          </w:rPr>
+          <w:t>-B</w:t>
+        </w:r>
+      </w:hyperlink>
     </w:p>
     <w:p>
       <w:pPr>
@@ -248,8 +279,6 @@
           <w:szCs w:val="20"/>
         </w:rPr>
       </w:pPr>
-      <w:bookmarkStart w:id="0" w:name="_GoBack"/>
-      <w:bookmarkEnd w:id="0"/>
       <w:r>
         <w:rPr>
           <w:rFonts w:ascii="Arial" w:hAnsi="Arial" w:cs="Arial"/>
@@ -517,7 +546,25 @@
           <w:sz w:val="20"/>
           <w:szCs w:val="20"/>
         </w:rPr>
-        <w:t xml:space="preserve">Worked in a small team </w:t>
+        <w:t>Worked in a small team</w:t>
+      </w:r>
+      <w:r>
+        <w:rPr>
+          <w:rFonts w:ascii="Arial" w:hAnsi="Arial" w:cs="Arial"/>
+          <w:iCs/>
+          <w:sz w:val="20"/>
+          <w:szCs w:val="20"/>
+        </w:rPr>
+        <w:t xml:space="preserve"> of 7</w:t>
+      </w:r>
+      <w:r>
+        <w:rPr>
+          <w:rFonts w:ascii="Arial" w:hAnsi="Arial" w:cs="Arial"/>
+          <w:iCs/>
+          <w:sz w:val="20"/>
+          <w:szCs w:val="20"/>
+        </w:rPr>
+        <w:t xml:space="preserve"> </w:t>
       </w:r>
       <w:r>
         <w:rPr>
@@ -552,7 +599,34 @@
           <w:sz w:val="20"/>
           <w:szCs w:val="20"/>
         </w:rPr>
-        <w:t xml:space="preserve">Created a React </w:t>
+        <w:t>Created a React A</w:t>
+      </w:r>
+      <w:r>
+        <w:rPr>
+          <w:rFonts w:ascii="Arial" w:hAnsi="Arial" w:cs="Arial"/>
+          <w:iCs/>
+          <w:sz w:val="20"/>
+          <w:szCs w:val="20"/>
+        </w:rPr>
+        <w:t>pp</w:t>
+      </w:r>
+      <w:r>
+        <w:rPr>
+          <w:rFonts w:ascii="Arial" w:hAnsi="Arial" w:cs="Arial"/>
+          <w:iCs/>
+          <w:sz w:val="20"/>
+          <w:szCs w:val="20"/>
+        </w:rPr>
+        <w:t xml:space="preserve"> and Website</w:t>
+      </w:r>
+      <w:r>
+        <w:rPr>
+          <w:rFonts w:ascii="Arial" w:hAnsi="Arial" w:cs="Arial"/>
+          <w:iCs/>
+          <w:sz w:val="20"/>
+          <w:szCs w:val="20"/>
+        </w:rPr>
+        <w:t xml:space="preserve"> from the ground up using </w:t>
       </w:r>
       <w:proofErr w:type="spellStart"/>
       <w:r>
@@ -562,7 +636,7 @@
           <w:sz w:val="20"/>
           <w:szCs w:val="20"/>
         </w:rPr>
-        <w:t>Webapp</w:t>
+        <w:t>Redux</w:t>
       </w:r>
       <w:proofErr w:type="spellEnd"/>
       <w:r>
@@ -572,7 +646,7 @@
           <w:sz w:val="20"/>
           <w:szCs w:val="20"/>
         </w:rPr>
-        <w:t xml:space="preserve"> from the ground up using </w:t>
+        <w:t xml:space="preserve">, </w:t>
       </w:r>
       <w:proofErr w:type="spellStart"/>
       <w:r>
@@ -582,7 +656,7 @@
           <w:sz w:val="20"/>
           <w:szCs w:val="20"/>
         </w:rPr>
-        <w:t>Redux</w:t>
+        <w:t>Webpack</w:t>
       </w:r>
       <w:proofErr w:type="spellEnd"/>
       <w:r>
@@ -592,26 +666,6 @@
           <w:sz w:val="20"/>
           <w:szCs w:val="20"/>
         </w:rPr>
-        <w:t xml:space="preserve">, </w:t>
-      </w:r>
-      <w:proofErr w:type="spellStart"/>
-      <w:r>
-        <w:rPr>
-          <w:rFonts w:ascii="Arial" w:hAnsi="Arial" w:cs="Arial"/>
-          <w:iCs/>
-          <w:sz w:val="20"/>
-          <w:szCs w:val="20"/>
-        </w:rPr>
-        <w:t>Webpack</w:t>
-      </w:r>
-      <w:proofErr w:type="spellEnd"/>
-      <w:r>
-        <w:rPr>
-          <w:rFonts w:ascii="Arial" w:hAnsi="Arial" w:cs="Arial"/>
-          <w:iCs/>
-          <w:sz w:val="20"/>
-          <w:szCs w:val="20"/>
-        </w:rPr>
         <w:t>, and SASS/SCSS</w:t>
       </w:r>
       <w:r>
@@ -622,6 +676,15 @@
           <w:szCs w:val="20"/>
         </w:rPr>
         <w:t>, including working with a backend team’s API</w:t>
+      </w:r>
+      <w:r>
+        <w:rPr>
+          <w:rFonts w:ascii="Arial" w:hAnsi="Arial" w:cs="Arial"/>
+          <w:iCs/>
+          <w:sz w:val="20"/>
+          <w:szCs w:val="20"/>
+        </w:rPr>
+        <w:t xml:space="preserve"> in a team of 2</w:t>
       </w:r>
     </w:p>
     <w:p>
@@ -947,6 +1010,30 @@
         </w:rPr>
         <w:t xml:space="preserve">Magic Gifs Twitter Bot </w:t>
       </w:r>
+      <w:hyperlink r:id="rId6" w:history="1">
+        <w:r>
+          <w:rPr>
+            <w:rStyle w:val="Hyperlink"/>
+            <w:rFonts w:ascii="Arial" w:hAnsi="Arial" w:cs="Arial"/>
+            <w:i/>
+            <w:sz w:val="20"/>
+            <w:szCs w:val="20"/>
+          </w:rPr>
+          <w:t>twitter.com/</w:t>
+        </w:r>
+        <w:proofErr w:type="spellStart"/>
+        <w:r>
+          <w:rPr>
+            <w:rStyle w:val="Hyperlink"/>
+            <w:rFonts w:ascii="Arial" w:hAnsi="Arial" w:cs="Arial"/>
+            <w:i/>
+            <w:sz w:val="20"/>
+            <w:szCs w:val="20"/>
+          </w:rPr>
+          <w:t>MagicGifsBot</w:t>
+        </w:r>
+        <w:proofErr w:type="spellEnd"/>
+      </w:hyperlink>
       <w:r>
         <w:rPr>
           <w:rFonts w:ascii="Arial" w:hAnsi="Arial" w:cs="Arial"/>
@@ -955,9 +1042,8 @@
           <w:sz w:val="20"/>
           <w:szCs w:val="20"/>
         </w:rPr>
-        <w:t>twitter.com/</w:t>
-      </w:r>
-      <w:proofErr w:type="spellStart"/>
+        <w:t xml:space="preserve"> </w:t>
+      </w:r>
       <w:r>
         <w:rPr>
           <w:rFonts w:ascii="Arial" w:hAnsi="Arial" w:cs="Arial"/>
@@ -966,9 +1052,64 @@
           <w:sz w:val="20"/>
           <w:szCs w:val="20"/>
         </w:rPr>
-        <w:t>MagicGifsBot</w:t>
-      </w:r>
-      <w:proofErr w:type="spellEnd"/>
+        <w:t>(</w:t>
+      </w:r>
+      <w:hyperlink r:id="rId7" w:history="1">
+        <w:r>
+          <w:rPr>
+            <w:rStyle w:val="Hyperlink"/>
+            <w:rFonts w:ascii="Arial" w:hAnsi="Arial" w:cs="Arial"/>
+            <w:i/>
+            <w:sz w:val="20"/>
+            <w:szCs w:val="20"/>
+          </w:rPr>
+          <w:t>github.com/</w:t>
+        </w:r>
+        <w:proofErr w:type="spellStart"/>
+        <w:r>
+          <w:rPr>
+            <w:rStyle w:val="Hyperlink"/>
+            <w:rFonts w:ascii="Arial" w:hAnsi="Arial" w:cs="Arial"/>
+            <w:i/>
+            <w:sz w:val="20"/>
+            <w:szCs w:val="20"/>
+          </w:rPr>
+          <w:t>ChrisW</w:t>
+        </w:r>
+        <w:proofErr w:type="spellEnd"/>
+        <w:r>
+          <w:rPr>
+            <w:rStyle w:val="Hyperlink"/>
+            <w:rFonts w:ascii="Arial" w:hAnsi="Arial" w:cs="Arial"/>
+            <w:i/>
+            <w:sz w:val="20"/>
+            <w:szCs w:val="20"/>
+          </w:rPr>
+          <w:t>-B/</w:t>
+        </w:r>
+        <w:proofErr w:type="spellStart"/>
+        <w:r>
+          <w:rPr>
+            <w:rStyle w:val="Hyperlink"/>
+            <w:rFonts w:ascii="Arial" w:hAnsi="Arial" w:cs="Arial"/>
+            <w:i/>
+            <w:sz w:val="20"/>
+            <w:szCs w:val="20"/>
+          </w:rPr>
+          <w:t>MagicGifs</w:t>
+        </w:r>
+        <w:proofErr w:type="spellEnd"/>
+      </w:hyperlink>
+      <w:r>
+        <w:rPr>
+          <w:rFonts w:ascii="Arial" w:hAnsi="Arial" w:cs="Arial"/>
+          <w:i/>
+          <w:iCs/>
+          <w:sz w:val="20"/>
+          <w:szCs w:val="20"/>
+        </w:rPr>
+        <w:t>)</w:t>
+      </w:r>
     </w:p>
     <w:p>
       <w:pPr>
@@ -1036,6 +1177,18 @@
         </w:rPr>
         <w:t xml:space="preserve"> </w:t>
       </w:r>
+      <w:hyperlink r:id="rId8" w:history="1">
+        <w:r>
+          <w:rPr>
+            <w:rStyle w:val="Hyperlink"/>
+            <w:rFonts w:ascii="Arial" w:hAnsi="Arial" w:cs="Arial"/>
+            <w:i/>
+            <w:sz w:val="20"/>
+            <w:szCs w:val="20"/>
+          </w:rPr>
+          <w:t>spotifyapps.chriswbarry.com</w:t>
+        </w:r>
+      </w:hyperlink>
       <w:r>
         <w:rPr>
           <w:rFonts w:ascii="Arial" w:hAnsi="Arial" w:cs="Arial"/>
@@ -1044,7 +1197,73 @@
           <w:sz w:val="20"/>
           <w:szCs w:val="20"/>
         </w:rPr>
-        <w:t>spotifyapps.chriswbarry.com</w:t>
+        <w:t xml:space="preserve"> </w:t>
+      </w:r>
+      <w:r>
+        <w:rPr>
+          <w:rFonts w:ascii="Arial" w:hAnsi="Arial" w:cs="Arial"/>
+          <w:i/>
+          <w:iCs/>
+          <w:sz w:val="20"/>
+          <w:szCs w:val="20"/>
+        </w:rPr>
+        <w:t>(</w:t>
+      </w:r>
+      <w:hyperlink r:id="rId9" w:history="1">
+        <w:r>
+          <w:rPr>
+            <w:rStyle w:val="Hyperlink"/>
+            <w:rFonts w:ascii="Arial" w:hAnsi="Arial" w:cs="Arial"/>
+            <w:i/>
+            <w:sz w:val="20"/>
+            <w:szCs w:val="20"/>
+          </w:rPr>
+          <w:t>github.com/</w:t>
+        </w:r>
+        <w:proofErr w:type="spellStart"/>
+        <w:r>
+          <w:rPr>
+            <w:rStyle w:val="Hyperlink"/>
+            <w:rFonts w:ascii="Arial" w:hAnsi="Arial" w:cs="Arial"/>
+            <w:i/>
+            <w:sz w:val="20"/>
+            <w:szCs w:val="20"/>
+          </w:rPr>
+          <w:t>ChrisW</w:t>
+        </w:r>
+        <w:proofErr w:type="spellEnd"/>
+        <w:r>
+          <w:rPr>
+            <w:rStyle w:val="Hyperlink"/>
+            <w:rFonts w:ascii="Arial" w:hAnsi="Arial" w:cs="Arial"/>
+            <w:i/>
+            <w:sz w:val="20"/>
+            <w:szCs w:val="20"/>
+          </w:rPr>
+          <w:t>-B/</w:t>
+        </w:r>
+        <w:proofErr w:type="spellStart"/>
+        <w:r>
+          <w:rPr>
+            <w:rStyle w:val="Hyperlink"/>
+            <w:rFonts w:ascii="Arial" w:hAnsi="Arial" w:cs="Arial"/>
+            <w:i/>
+            <w:sz w:val="20"/>
+            <w:szCs w:val="20"/>
+          </w:rPr>
+          <w:t>spotifyPlaylists</w:t>
+        </w:r>
+        <w:proofErr w:type="spellEnd"/>
+      </w:hyperlink>
+      <w:r>
+        <w:rPr>
+          <w:rFonts w:ascii="Arial" w:hAnsi="Arial" w:cs="Arial"/>
+          <w:i/>
+          <w:iCs/>
+          <w:sz w:val="20"/>
+          <w:szCs w:val="20"/>
+        </w:rPr>
+        <w:t>)</w:t>
       </w:r>
     </w:p>
     <w:p>
@@ -1067,8 +1286,58 @@
           <w:sz w:val="20"/>
           <w:szCs w:val="20"/>
         </w:rPr>
-        <w:t>Node.JS/Express website and apps which use Last.FM and Spotify APIs to automatically generate most played or recently added playlists updated every few hours</w:t>
-      </w:r>
+        <w:t xml:space="preserve">React </w:t>
+      </w:r>
+      <w:r>
+        <w:rPr>
+          <w:rFonts w:ascii="Arial" w:hAnsi="Arial" w:cs="Arial"/>
+          <w:sz w:val="20"/>
+          <w:szCs w:val="20"/>
+        </w:rPr>
+        <w:t xml:space="preserve">website with </w:t>
+      </w:r>
+      <w:r>
+        <w:rPr>
+          <w:rFonts w:ascii="Arial" w:hAnsi="Arial" w:cs="Arial"/>
+          <w:sz w:val="20"/>
+          <w:szCs w:val="20"/>
+        </w:rPr>
+        <w:t xml:space="preserve">Node.JS/Express </w:t>
+      </w:r>
+      <w:r>
+        <w:rPr>
+          <w:rFonts w:ascii="Arial" w:hAnsi="Arial" w:cs="Arial"/>
+          <w:sz w:val="20"/>
+          <w:szCs w:val="20"/>
+        </w:rPr>
+        <w:t xml:space="preserve">backend </w:t>
+      </w:r>
+      <w:r>
+        <w:rPr>
+          <w:rFonts w:ascii="Arial" w:hAnsi="Arial" w:cs="Arial"/>
+          <w:sz w:val="20"/>
+          <w:szCs w:val="20"/>
+        </w:rPr>
+        <w:t>which use Last.FM and Spotify APIs to automatically generate most played or recently added playlists</w:t>
+      </w:r>
+      <w:r>
+        <w:rPr>
+          <w:rFonts w:ascii="Arial" w:hAnsi="Arial" w:cs="Arial"/>
+          <w:sz w:val="20"/>
+          <w:szCs w:val="20"/>
+        </w:rPr>
+        <w:t xml:space="preserve"> to a person’s Spotify account, updated every</w:t>
+      </w:r>
+      <w:r>
+        <w:rPr>
+          <w:rFonts w:ascii="Arial" w:hAnsi="Arial" w:cs="Arial"/>
+          <w:sz w:val="20"/>
+          <w:szCs w:val="20"/>
+        </w:rPr>
+        <w:t xml:space="preserve"> few hours</w:t>
+      </w:r>
+      <w:bookmarkStart w:id="0" w:name="_GoBack"/>
+      <w:bookmarkEnd w:id="0"/>
     </w:p>
     <w:sectPr>
       <w:pgSz w:w="12240" w:h="15840"/>
@@ -2136,6 +2405,7 @@
     <w:lsdException w:name="HTML Sample" w:semiHidden="1" w:unhideWhenUsed="1"/>
     <w:lsdException w:name="HTML Typewriter" w:semiHidden="1" w:unhideWhenUsed="1"/>
     <w:lsdException w:name="HTML Variable" w:semiHidden="1" w:unhideWhenUsed="1"/>
+    <w:lsdException w:name="Normal Table" w:semiHidden="1" w:unhideWhenUsed="1"/>
     <w:lsdException w:name="annotation subject" w:semiHidden="1" w:unhideWhenUsed="1"/>
     <w:lsdException w:name="No List" w:semiHidden="1" w:unhideWhenUsed="1"/>
     <w:lsdException w:name="Outline List 1" w:semiHidden="1" w:unhideWhenUsed="1"/>
@@ -2181,9 +2451,11 @@
     <w:lsdException w:name="Table Subtle 1" w:semiHidden="1" w:unhideWhenUsed="1"/>
     <w:lsdException w:name="Table Subtle 2" w:semiHidden="1" w:unhideWhenUsed="1"/>
     <w:lsdException w:name="Table Web 1" w:semiHidden="1" w:unhideWhenUsed="1"/>
+    <w:lsdException w:name="Table Web 2" w:semiHidden="1" w:unhideWhenUsed="1"/>
     <w:lsdException w:name="Table Web 3" w:semiHidden="1" w:unhideWhenUsed="1"/>
     <w:lsdException w:name="Balloon Text" w:semiHidden="1" w:unhideWhenUsed="1"/>
     <w:lsdException w:name="Table Grid" w:uiPriority="39"/>
+    <w:lsdException w:name="Table Theme" w:semiHidden="1" w:unhideWhenUsed="1"/>
     <w:lsdException w:name="Placeholder Text" w:semiHidden="1"/>
     <w:lsdException w:name="No Spacing" w:uiPriority="1" w:qFormat="1"/>
     <w:lsdException w:name="Light Shading" w:uiPriority="60"/>
@@ -2454,6 +2726,18 @@
       <w:ind w:left="720"/>
       <w:contextualSpacing/>
     </w:pPr>
+  </w:style>
+  <w:style w:type="character" w:styleId="UnresolvedMention">
+    <w:name w:val="Unresolved Mention"/>
+    <w:basedOn w:val="DefaultParagraphFont"/>
+    <w:uiPriority w:val="99"/>
+    <w:semiHidden/>
+    <w:unhideWhenUsed/>
+    <w:rsid w:val="00261ED4"/>
+    <w:rPr>
+      <w:color w:val="808080"/>
+      <w:shd w:val="clear" w:color="auto" w:fill="E6E6E6"/>
+    </w:rPr>
   </w:style>
 </w:styles>
 </file>

</xml_diff>

<commit_message>
Added a github widget, so you can see what my most recent commit is
</commit_message>
<xml_diff>
--- a/public/files/ChrisBarry_Resume.docx
+++ b/public/files/ChrisBarry_Resume.docx
@@ -910,31 +910,6 @@
         <w:spacing w:line="276" w:lineRule="auto"/>
         <w:rPr>
           <w:rFonts w:ascii="Arial" w:hAnsi="Arial" w:cs="Arial"/>
-          <w:i/>
-          <w:iCs/>
-          <w:sz w:val="20"/>
-          <w:szCs w:val="20"/>
-        </w:rPr>
-      </w:pPr>
-      <w:r>
-        <w:rPr>
-          <w:rFonts w:ascii="Arial" w:hAnsi="Arial" w:cs="Arial"/>
-          <w:sz w:val="20"/>
-          <w:szCs w:val="20"/>
-        </w:rPr>
-        <w:t>Aided in styling/widget setup of Wordpress</w:t>
-      </w:r>
-    </w:p>
-    <w:p>
-      <w:pPr>
-        <w:pStyle w:val="ListParagraph"/>
-        <w:numPr>
-          <w:ilvl w:val="0"/>
-          <w:numId w:val="6"/>
-        </w:numPr>
-        <w:spacing w:line="276" w:lineRule="auto"/>
-        <w:rPr>
-          <w:rFonts w:ascii="Arial" w:hAnsi="Arial" w:cs="Arial"/>
           <w:sz w:val="20"/>
           <w:szCs w:val="20"/>
         </w:rPr>
@@ -1008,9 +983,272 @@
           <w:sz w:val="20"/>
           <w:szCs w:val="20"/>
         </w:rPr>
+        <w:t xml:space="preserve">Spotify </w:t>
+      </w:r>
+      <w:proofErr w:type="spellStart"/>
+      <w:r>
+        <w:rPr>
+          <w:rFonts w:ascii="Arial" w:hAnsi="Arial" w:cs="Arial"/>
+          <w:b/>
+          <w:bCs/>
+          <w:sz w:val="20"/>
+          <w:szCs w:val="20"/>
+        </w:rPr>
+        <w:t>Autoplaylists</w:t>
+      </w:r>
+      <w:proofErr w:type="spellEnd"/>
+      <w:r>
+        <w:rPr>
+          <w:rFonts w:ascii="Arial" w:hAnsi="Arial" w:cs="Arial"/>
+          <w:b/>
+          <w:bCs/>
+          <w:sz w:val="20"/>
+          <w:szCs w:val="20"/>
+        </w:rPr>
+        <w:t xml:space="preserve"> </w:t>
+      </w:r>
+      <w:hyperlink r:id="rId6" w:history="1">
+        <w:r>
+          <w:rPr>
+            <w:rStyle w:val="Hyperlink"/>
+            <w:rFonts w:ascii="Arial" w:hAnsi="Arial" w:cs="Arial"/>
+            <w:i/>
+            <w:sz w:val="20"/>
+            <w:szCs w:val="20"/>
+          </w:rPr>
+          <w:t>spotifyapps.chriswbarry.com</w:t>
+        </w:r>
+      </w:hyperlink>
+      <w:r>
+        <w:rPr>
+          <w:rFonts w:ascii="Arial" w:hAnsi="Arial" w:cs="Arial"/>
+          <w:i/>
+          <w:iCs/>
+          <w:sz w:val="20"/>
+          <w:szCs w:val="20"/>
+        </w:rPr>
+        <w:t xml:space="preserve"> </w:t>
+      </w:r>
+      <w:r>
+        <w:rPr>
+          <w:rFonts w:ascii="Arial" w:hAnsi="Arial" w:cs="Arial"/>
+          <w:i/>
+          <w:iCs/>
+          <w:sz w:val="20"/>
+          <w:szCs w:val="20"/>
+        </w:rPr>
+        <w:t>(</w:t>
+      </w:r>
+      <w:hyperlink r:id="rId7" w:history="1">
+        <w:r>
+          <w:rPr>
+            <w:rStyle w:val="Hyperlink"/>
+            <w:rFonts w:ascii="Arial" w:hAnsi="Arial" w:cs="Arial"/>
+            <w:i/>
+            <w:sz w:val="20"/>
+            <w:szCs w:val="20"/>
+          </w:rPr>
+          <w:t>github.com/</w:t>
+        </w:r>
+        <w:proofErr w:type="spellStart"/>
+        <w:r>
+          <w:rPr>
+            <w:rStyle w:val="Hyperlink"/>
+            <w:rFonts w:ascii="Arial" w:hAnsi="Arial" w:cs="Arial"/>
+            <w:i/>
+            <w:sz w:val="20"/>
+            <w:szCs w:val="20"/>
+          </w:rPr>
+          <w:t>ChrisW</w:t>
+        </w:r>
+        <w:proofErr w:type="spellEnd"/>
+        <w:r>
+          <w:rPr>
+            <w:rStyle w:val="Hyperlink"/>
+            <w:rFonts w:ascii="Arial" w:hAnsi="Arial" w:cs="Arial"/>
+            <w:i/>
+            <w:sz w:val="20"/>
+            <w:szCs w:val="20"/>
+          </w:rPr>
+          <w:t>-B/</w:t>
+        </w:r>
+        <w:proofErr w:type="spellStart"/>
+        <w:r>
+          <w:rPr>
+            <w:rStyle w:val="Hyperlink"/>
+            <w:rFonts w:ascii="Arial" w:hAnsi="Arial" w:cs="Arial"/>
+            <w:i/>
+            <w:sz w:val="20"/>
+            <w:szCs w:val="20"/>
+          </w:rPr>
+          <w:t>spotifyPlaylists</w:t>
+        </w:r>
+        <w:proofErr w:type="spellEnd"/>
+      </w:hyperlink>
+      <w:r>
+        <w:rPr>
+          <w:rFonts w:ascii="Arial" w:hAnsi="Arial" w:cs="Arial"/>
+          <w:i/>
+          <w:iCs/>
+          <w:sz w:val="20"/>
+          <w:szCs w:val="20"/>
+        </w:rPr>
+        <w:t>)</w:t>
+      </w:r>
+    </w:p>
+    <w:p>
+      <w:pPr>
+        <w:pStyle w:val="ListParagraph"/>
+        <w:numPr>
+          <w:ilvl w:val="0"/>
+          <w:numId w:val="8"/>
+        </w:numPr>
+        <w:spacing w:line="276" w:lineRule="auto"/>
+        <w:rPr>
+          <w:rFonts w:ascii="Arial" w:hAnsi="Arial" w:cs="Arial"/>
+          <w:sz w:val="20"/>
+          <w:szCs w:val="20"/>
+        </w:rPr>
+      </w:pPr>
+      <w:r>
+        <w:rPr>
+          <w:rFonts w:ascii="Arial" w:hAnsi="Arial" w:cs="Arial"/>
+          <w:sz w:val="20"/>
+          <w:szCs w:val="20"/>
+        </w:rPr>
+        <w:t xml:space="preserve">A website that uses </w:t>
+      </w:r>
+      <w:r>
+        <w:rPr>
+          <w:rFonts w:ascii="Arial" w:hAnsi="Arial" w:cs="Arial"/>
+          <w:sz w:val="20"/>
+          <w:szCs w:val="20"/>
+        </w:rPr>
+        <w:t>Last.FM and Spotify APIs to automatically generate most played or recently added playlists</w:t>
+      </w:r>
+      <w:r>
+        <w:rPr>
+          <w:rFonts w:ascii="Arial" w:hAnsi="Arial" w:cs="Arial"/>
+          <w:sz w:val="20"/>
+          <w:szCs w:val="20"/>
+        </w:rPr>
+        <w:t xml:space="preserve"> to a person’s Spotify account, updated every</w:t>
+      </w:r>
+      <w:r>
+        <w:rPr>
+          <w:rFonts w:ascii="Arial" w:hAnsi="Arial" w:cs="Arial"/>
+          <w:sz w:val="20"/>
+          <w:szCs w:val="20"/>
+        </w:rPr>
+        <w:t xml:space="preserve"> few hours</w:t>
+      </w:r>
+      <w:r>
+        <w:rPr>
+          <w:rFonts w:ascii="Arial" w:hAnsi="Arial" w:cs="Arial"/>
+          <w:sz w:val="20"/>
+          <w:szCs w:val="20"/>
+        </w:rPr>
+        <w:t xml:space="preserve">. </w:t>
+      </w:r>
+    </w:p>
+    <w:p>
+      <w:pPr>
+        <w:pStyle w:val="ListParagraph"/>
+        <w:numPr>
+          <w:ilvl w:val="0"/>
+          <w:numId w:val="8"/>
+        </w:numPr>
+        <w:spacing w:line="276" w:lineRule="auto"/>
+        <w:rPr>
+          <w:rFonts w:ascii="Arial" w:hAnsi="Arial" w:cs="Arial"/>
+          <w:sz w:val="20"/>
+          <w:szCs w:val="20"/>
+        </w:rPr>
+      </w:pPr>
+      <w:r>
+        <w:rPr>
+          <w:rFonts w:ascii="Arial" w:hAnsi="Arial" w:cs="Arial"/>
+          <w:b/>
+          <w:sz w:val="20"/>
+          <w:szCs w:val="20"/>
+        </w:rPr>
+        <w:t>Technologies</w:t>
+      </w:r>
+      <w:r>
+        <w:rPr>
+          <w:rFonts w:ascii="Arial" w:hAnsi="Arial" w:cs="Arial"/>
+          <w:sz w:val="20"/>
+          <w:szCs w:val="20"/>
+        </w:rPr>
+        <w:t xml:space="preserve">: React, </w:t>
+      </w:r>
+      <w:proofErr w:type="spellStart"/>
+      <w:r>
+        <w:rPr>
+          <w:rFonts w:ascii="Arial" w:hAnsi="Arial" w:cs="Arial"/>
+          <w:sz w:val="20"/>
+          <w:szCs w:val="20"/>
+        </w:rPr>
+        <w:t>Redux</w:t>
+      </w:r>
+      <w:proofErr w:type="spellEnd"/>
+      <w:r>
+        <w:rPr>
+          <w:rFonts w:ascii="Arial" w:hAnsi="Arial" w:cs="Arial"/>
+          <w:sz w:val="20"/>
+          <w:szCs w:val="20"/>
+        </w:rPr>
+        <w:t xml:space="preserve">, </w:t>
+      </w:r>
+      <w:proofErr w:type="spellStart"/>
+      <w:r>
+        <w:rPr>
+          <w:rFonts w:ascii="Arial" w:hAnsi="Arial" w:cs="Arial"/>
+          <w:sz w:val="20"/>
+          <w:szCs w:val="20"/>
+        </w:rPr>
+        <w:t>GraphQL</w:t>
+      </w:r>
+      <w:proofErr w:type="spellEnd"/>
+      <w:r>
+        <w:rPr>
+          <w:rFonts w:ascii="Arial" w:hAnsi="Arial" w:cs="Arial"/>
+          <w:sz w:val="20"/>
+          <w:szCs w:val="20"/>
+        </w:rPr>
+        <w:t>, Mongoose/MongoDB, Emotion CSS,</w:t>
+      </w:r>
+      <w:r>
+        <w:rPr>
+          <w:rFonts w:ascii="Arial" w:hAnsi="Arial" w:cs="Arial"/>
+          <w:sz w:val="20"/>
+          <w:szCs w:val="20"/>
+        </w:rPr>
+        <w:t xml:space="preserve"> Express</w:t>
+      </w:r>
+    </w:p>
+    <w:p>
+      <w:pPr>
+        <w:spacing w:line="276" w:lineRule="auto"/>
+        <w:rPr>
+          <w:rFonts w:ascii="Arial" w:hAnsi="Arial" w:cs="Arial"/>
+          <w:i/>
+          <w:iCs/>
+          <w:sz w:val="20"/>
+          <w:szCs w:val="20"/>
+        </w:rPr>
+      </w:pPr>
+      <w:r>
+        <w:rPr>
+          <w:rFonts w:ascii="Arial" w:hAnsi="Arial" w:cs="Arial"/>
+          <w:b/>
+          <w:bCs/>
+          <w:sz w:val="20"/>
+          <w:szCs w:val="20"/>
+        </w:rPr>
         <w:t xml:space="preserve">Magic Gifs Twitter Bot </w:t>
       </w:r>
-      <w:hyperlink r:id="rId6" w:history="1">
+      <w:hyperlink r:id="rId8" w:history="1">
         <w:r>
           <w:rPr>
             <w:rStyle w:val="Hyperlink"/>
@@ -1054,7 +1292,7 @@
         </w:rPr>
         <w:t>(</w:t>
       </w:r>
-      <w:hyperlink r:id="rId7" w:history="1">
+      <w:hyperlink r:id="rId9" w:history="1">
         <w:r>
           <w:rPr>
             <w:rStyle w:val="Hyperlink"/>
@@ -1131,139 +1369,15 @@
           <w:sz w:val="20"/>
           <w:szCs w:val="20"/>
         </w:rPr>
-        <w:t>Python twitter bot which uses natural language processing and the Giphy API to reply to tweets with relevant gifs</w:t>
-      </w:r>
-    </w:p>
-    <w:p>
-      <w:pPr>
-        <w:spacing w:line="276" w:lineRule="auto"/>
-        <w:rPr>
-          <w:rFonts w:ascii="Arial" w:hAnsi="Arial" w:cs="Arial"/>
-          <w:i/>
-          <w:iCs/>
-          <w:sz w:val="20"/>
-          <w:szCs w:val="20"/>
-        </w:rPr>
-      </w:pPr>
-      <w:r>
-        <w:rPr>
-          <w:rFonts w:ascii="Arial" w:hAnsi="Arial" w:cs="Arial"/>
-          <w:b/>
-          <w:bCs/>
-          <w:sz w:val="20"/>
-          <w:szCs w:val="20"/>
-        </w:rPr>
-        <w:t xml:space="preserve">Spotify </w:t>
-      </w:r>
-      <w:proofErr w:type="spellStart"/>
-      <w:r>
-        <w:rPr>
-          <w:rFonts w:ascii="Arial" w:hAnsi="Arial" w:cs="Arial"/>
-          <w:b/>
-          <w:bCs/>
-          <w:sz w:val="20"/>
-          <w:szCs w:val="20"/>
-        </w:rPr>
-        <w:t>Autoplaylists</w:t>
-      </w:r>
-      <w:proofErr w:type="spellEnd"/>
-      <w:r>
-        <w:rPr>
-          <w:rFonts w:ascii="Arial" w:hAnsi="Arial" w:cs="Arial"/>
-          <w:b/>
-          <w:bCs/>
-          <w:sz w:val="20"/>
-          <w:szCs w:val="20"/>
-        </w:rPr>
-        <w:t xml:space="preserve"> </w:t>
-      </w:r>
-      <w:hyperlink r:id="rId8" w:history="1">
-        <w:r>
-          <w:rPr>
-            <w:rStyle w:val="Hyperlink"/>
-            <w:rFonts w:ascii="Arial" w:hAnsi="Arial" w:cs="Arial"/>
-            <w:i/>
-            <w:sz w:val="20"/>
-            <w:szCs w:val="20"/>
-          </w:rPr>
-          <w:t>spotifyapps.chriswbarry.com</w:t>
-        </w:r>
-      </w:hyperlink>
-      <w:r>
-        <w:rPr>
-          <w:rFonts w:ascii="Arial" w:hAnsi="Arial" w:cs="Arial"/>
-          <w:i/>
-          <w:iCs/>
-          <w:sz w:val="20"/>
-          <w:szCs w:val="20"/>
-        </w:rPr>
-        <w:t xml:space="preserve"> </w:t>
-      </w:r>
-      <w:r>
-        <w:rPr>
-          <w:rFonts w:ascii="Arial" w:hAnsi="Arial" w:cs="Arial"/>
-          <w:i/>
-          <w:iCs/>
-          <w:sz w:val="20"/>
-          <w:szCs w:val="20"/>
-        </w:rPr>
-        <w:t>(</w:t>
-      </w:r>
-      <w:hyperlink r:id="rId9" w:history="1">
-        <w:r>
-          <w:rPr>
-            <w:rStyle w:val="Hyperlink"/>
-            <w:rFonts w:ascii="Arial" w:hAnsi="Arial" w:cs="Arial"/>
-            <w:i/>
-            <w:sz w:val="20"/>
-            <w:szCs w:val="20"/>
-          </w:rPr>
-          <w:t>github.com/</w:t>
-        </w:r>
-        <w:proofErr w:type="spellStart"/>
-        <w:r>
-          <w:rPr>
-            <w:rStyle w:val="Hyperlink"/>
-            <w:rFonts w:ascii="Arial" w:hAnsi="Arial" w:cs="Arial"/>
-            <w:i/>
-            <w:sz w:val="20"/>
-            <w:szCs w:val="20"/>
-          </w:rPr>
-          <w:t>ChrisW</w:t>
-        </w:r>
-        <w:proofErr w:type="spellEnd"/>
-        <w:r>
-          <w:rPr>
-            <w:rStyle w:val="Hyperlink"/>
-            <w:rFonts w:ascii="Arial" w:hAnsi="Arial" w:cs="Arial"/>
-            <w:i/>
-            <w:sz w:val="20"/>
-            <w:szCs w:val="20"/>
-          </w:rPr>
-          <w:t>-B/</w:t>
-        </w:r>
-        <w:proofErr w:type="spellStart"/>
-        <w:r>
-          <w:rPr>
-            <w:rStyle w:val="Hyperlink"/>
-            <w:rFonts w:ascii="Arial" w:hAnsi="Arial" w:cs="Arial"/>
-            <w:i/>
-            <w:sz w:val="20"/>
-            <w:szCs w:val="20"/>
-          </w:rPr>
-          <w:t>spotifyPlaylists</w:t>
-        </w:r>
-        <w:proofErr w:type="spellEnd"/>
-      </w:hyperlink>
-      <w:r>
-        <w:rPr>
-          <w:rFonts w:ascii="Arial" w:hAnsi="Arial" w:cs="Arial"/>
-          <w:i/>
-          <w:iCs/>
-          <w:sz w:val="20"/>
-          <w:szCs w:val="20"/>
-        </w:rPr>
-        <w:t>)</w:t>
+        <w:t>T</w:t>
+      </w:r>
+      <w:r>
+        <w:rPr>
+          <w:rFonts w:ascii="Arial" w:hAnsi="Arial" w:cs="Arial"/>
+          <w:sz w:val="20"/>
+          <w:szCs w:val="20"/>
+        </w:rPr>
+        <w:t>witter bot which uses natural language processing and the Giphy API to reply to tweets with relevant gifs</w:t>
       </w:r>
     </w:p>
     <w:p>
@@ -1283,61 +1397,59 @@
       <w:r>
         <w:rPr>
           <w:rFonts w:ascii="Arial" w:hAnsi="Arial" w:cs="Arial"/>
-          <w:sz w:val="20"/>
-          <w:szCs w:val="20"/>
-        </w:rPr>
-        <w:t xml:space="preserve">React </w:t>
-      </w:r>
-      <w:r>
-        <w:rPr>
-          <w:rFonts w:ascii="Arial" w:hAnsi="Arial" w:cs="Arial"/>
-          <w:sz w:val="20"/>
-          <w:szCs w:val="20"/>
-        </w:rPr>
-        <w:t xml:space="preserve">website with </w:t>
-      </w:r>
-      <w:r>
-        <w:rPr>
-          <w:rFonts w:ascii="Arial" w:hAnsi="Arial" w:cs="Arial"/>
-          <w:sz w:val="20"/>
-          <w:szCs w:val="20"/>
-        </w:rPr>
-        <w:t xml:space="preserve">Node.JS/Express </w:t>
-      </w:r>
-      <w:r>
-        <w:rPr>
-          <w:rFonts w:ascii="Arial" w:hAnsi="Arial" w:cs="Arial"/>
-          <w:sz w:val="20"/>
-          <w:szCs w:val="20"/>
-        </w:rPr>
-        <w:t xml:space="preserve">backend </w:t>
-      </w:r>
-      <w:r>
-        <w:rPr>
-          <w:rFonts w:ascii="Arial" w:hAnsi="Arial" w:cs="Arial"/>
-          <w:sz w:val="20"/>
-          <w:szCs w:val="20"/>
-        </w:rPr>
-        <w:t>which use Last.FM and Spotify APIs to automatically generate most played or recently added playlists</w:t>
-      </w:r>
-      <w:r>
-        <w:rPr>
-          <w:rFonts w:ascii="Arial" w:hAnsi="Arial" w:cs="Arial"/>
-          <w:sz w:val="20"/>
-          <w:szCs w:val="20"/>
-        </w:rPr>
-        <w:t xml:space="preserve"> to a person’s Spotify account, updated every</w:t>
-      </w:r>
-      <w:r>
-        <w:rPr>
-          <w:rFonts w:ascii="Arial" w:hAnsi="Arial" w:cs="Arial"/>
-          <w:sz w:val="20"/>
-          <w:szCs w:val="20"/>
-        </w:rPr>
-        <w:t xml:space="preserve"> few hours</w:t>
+          <w:b/>
+          <w:sz w:val="20"/>
+          <w:szCs w:val="20"/>
+        </w:rPr>
+        <w:t>Technologies</w:t>
+      </w:r>
+      <w:r>
+        <w:rPr>
+          <w:rFonts w:ascii="Arial" w:hAnsi="Arial" w:cs="Arial"/>
+          <w:sz w:val="20"/>
+          <w:szCs w:val="20"/>
+        </w:rPr>
+        <w:t>: Python</w:t>
+      </w:r>
+      <w:r>
+        <w:rPr>
+          <w:rFonts w:ascii="Arial" w:hAnsi="Arial" w:cs="Arial"/>
+          <w:sz w:val="20"/>
+          <w:szCs w:val="20"/>
+        </w:rPr>
+        <w:t xml:space="preserve">, </w:t>
+      </w:r>
+      <w:r>
+        <w:rPr>
+          <w:rFonts w:ascii="Arial" w:hAnsi="Arial" w:cs="Arial"/>
+          <w:sz w:val="20"/>
+          <w:szCs w:val="20"/>
+        </w:rPr>
+        <w:t>Natural Language Processing</w:t>
       </w:r>
       <w:bookmarkStart w:id="0" w:name="_GoBack"/>
       <w:bookmarkEnd w:id="0"/>
+    </w:p>
+    <w:p>
+      <w:pPr>
+        <w:spacing w:line="276" w:lineRule="auto"/>
+        <w:rPr>
+          <w:rFonts w:ascii="Arial" w:hAnsi="Arial" w:cs="Arial"/>
+          <w:sz w:val="20"/>
+          <w:szCs w:val="20"/>
+        </w:rPr>
+      </w:pPr>
+    </w:p>
+    <w:p>
+      <w:pPr>
+        <w:pStyle w:val="ListParagraph"/>
+        <w:spacing w:line="276" w:lineRule="auto"/>
+        <w:rPr>
+          <w:rFonts w:ascii="Arial" w:hAnsi="Arial" w:cs="Arial"/>
+          <w:sz w:val="20"/>
+          <w:szCs w:val="20"/>
+        </w:rPr>
+      </w:pPr>
     </w:p>
     <w:sectPr>
       <w:pgSz w:w="12240" w:h="15840"/>

</xml_diff>